<commit_message>
feat: Filtered Status Admin
</commit_message>
<xml_diff>
--- a/public/template/mou.docx
+++ b/public/template/mou.docx
@@ -1,6 +1,6 @@
 
 <file path=word/document.xml><?xml version="1.0" encoding="utf-8"?>
-<w:document xmlns:wpc="http://schemas.microsoft.com/office/word/2010/wordprocessingCanvas" xmlns:mc="http://schemas.openxmlformats.org/markup-compatibility/2006" xmlns:o="urn:schemas-microsoft-com:office:office" xmlns:r="http://schemas.openxmlformats.org/officeDocument/2006/relationships" xmlns:m="http://schemas.openxmlformats.org/officeDocument/2006/math" xmlns:v="urn:schemas-microsoft-com:vml" xmlns:wp14="http://schemas.microsoft.com/office/word/2010/wordprocessingDrawing" xmlns:wp="http://schemas.openxmlformats.org/drawingml/2006/wordprocessingDrawing" xmlns:w10="urn:schemas-microsoft-com:office:word" xmlns:w="http://schemas.openxmlformats.org/wordprocessingml/2006/main" xmlns:w14="http://schemas.microsoft.com/office/word/2010/wordml" xmlns:w15="http://schemas.microsoft.com/office/word/2012/wordml" xmlns:wpg="http://schemas.microsoft.com/office/word/2010/wordprocessingGroup" xmlns:wpi="http://schemas.microsoft.com/office/word/2010/wordprocessingInk" xmlns:wne="http://schemas.microsoft.com/office/word/2006/wordml" xmlns:wps="http://schemas.microsoft.com/office/word/2010/wordprocessingShape" mc:Ignorable="w14 w15 wp14">
+<w:document xmlns:wpc="http://schemas.microsoft.com/office/word/2010/wordprocessingCanvas" xmlns:cx="http://schemas.microsoft.com/office/drawing/2014/chartex" xmlns:cx1="http://schemas.microsoft.com/office/drawing/2015/9/8/chartex" xmlns:cx2="http://schemas.microsoft.com/office/drawing/2015/10/21/chartex" xmlns:cx3="http://schemas.microsoft.com/office/drawing/2016/5/9/chartex" xmlns:cx4="http://schemas.microsoft.com/office/drawing/2016/5/10/chartex" xmlns:cx5="http://schemas.microsoft.com/office/drawing/2016/5/11/chartex" xmlns:cx6="http://schemas.microsoft.com/office/drawing/2016/5/12/chartex" xmlns:cx7="http://schemas.microsoft.com/office/drawing/2016/5/13/chartex" xmlns:cx8="http://schemas.microsoft.com/office/drawing/2016/5/14/chartex" xmlns:mc="http://schemas.openxmlformats.org/markup-compatibility/2006" xmlns:aink="http://schemas.microsoft.com/office/drawing/2016/ink" xmlns:am3d="http://schemas.microsoft.com/office/drawing/2017/model3d" xmlns:o="urn:schemas-microsoft-com:office:office" xmlns:oel="http://schemas.microsoft.com/office/2019/extlst" xmlns:r="http://schemas.openxmlformats.org/officeDocument/2006/relationships" xmlns:m="http://schemas.openxmlformats.org/officeDocument/2006/math" xmlns:v="urn:schemas-microsoft-com:vml" xmlns:wp14="http://schemas.microsoft.com/office/word/2010/wordprocessingDrawing" xmlns:wp="http://schemas.openxmlformats.org/drawingml/2006/wordprocessingDrawing" xmlns:w10="urn:schemas-microsoft-com:office:word" xmlns:w="http://schemas.openxmlformats.org/wordprocessingml/2006/main" xmlns:w14="http://schemas.microsoft.com/office/word/2010/wordml" xmlns:w15="http://schemas.microsoft.com/office/word/2012/wordml" xmlns:w16cex="http://schemas.microsoft.com/office/word/2018/wordml/cex" xmlns:w16cid="http://schemas.microsoft.com/office/word/2016/wordml/cid" xmlns:w16="http://schemas.microsoft.com/office/word/2018/wordml" xmlns:w16du="http://schemas.microsoft.com/office/word/2023/wordml/word16du" xmlns:w16sdtdh="http://schemas.microsoft.com/office/word/2020/wordml/sdtdatahash" xmlns:w16se="http://schemas.microsoft.com/office/word/2015/wordml/symex" xmlns:wpg="http://schemas.microsoft.com/office/word/2010/wordprocessingGroup" xmlns:wpi="http://schemas.microsoft.com/office/word/2010/wordprocessingInk" xmlns:wne="http://schemas.microsoft.com/office/word/2006/wordml" xmlns:wps="http://schemas.microsoft.com/office/word/2010/wordprocessingShape" mc:Ignorable="w14 w15 w16se w16cid w16 w16cex w16sdtdh w16du wp14">
   <w:body>
     <w:p>
       <w:pPr>
@@ -129,7 +129,7 @@
           </mc:Choice>
           <mc:Fallback>
             <w:pict>
-              <v:rect w14:anchorId="4F19AEF9" id="Rectangle 4" o:spid="_x0000_s1026" style="position:absolute;left:0;text-align:left;margin-left:375.2pt;margin-top:.55pt;width:110.25pt;height:107.25pt;z-index:251657216;visibility:visible;mso-wrap-style:square;mso-width-percent:0;mso-height-percent:0;mso-wrap-distance-left:9pt;mso-wrap-distance-top:0;mso-wrap-distance-right:9pt;mso-wrap-distance-bottom:0;mso-position-horizontal:absolute;mso-position-horizontal-relative:text;mso-position-vertical:absolute;mso-position-vertical-relative:text;mso-width-percent:0;mso-height-percent:0;mso-width-relative:page;mso-height-relative:page;v-text-anchor:top" o:gfxdata="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" stroked="f">
+              <v:rect w14:anchorId="4F19AEF9" id="Rectangle 4" o:spid="_x0000_s1026" style="position:absolute;left:0;text-align:left;margin-left:375.2pt;margin-top:.55pt;width:110.25pt;height:107.25pt;z-index:251657216;visibility:visible;mso-wrap-style:square;mso-width-percent:0;mso-height-percent:0;mso-wrap-distance-left:9pt;mso-wrap-distance-top:0;mso-wrap-distance-right:9pt;mso-wrap-distance-bottom:0;mso-position-horizontal:absolute;mso-position-horizontal-relative:text;mso-position-vertical:absolute;mso-position-vertical-relative:text;mso-width-percent:0;mso-height-percent:0;mso-width-relative:page;mso-height-relative:page;v-text-anchor:top" o:gfxdata="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" stroked="f">
                 <v:textbox>
                   <w:txbxContent>
                     <w:p/>
@@ -436,7 +436,6 @@
           <w:lang w:val="en-US"/>
         </w:rPr>
       </w:pPr>
-      <w:bookmarkStart w:id="0" w:name="_GoBack"/>
       <w:r>
         <w:rPr>
           <w:rFonts w:ascii="Arial" w:eastAsia="Times New Roman" w:hAnsi="Arial" w:cs="Arial"/>
@@ -484,7 +483,6 @@
         <w:t>}</w:t>
       </w:r>
     </w:p>
-    <w:bookmarkEnd w:id="0"/>
     <w:p>
       <w:pPr>
         <w:spacing w:after="0" w:line="240" w:lineRule="auto"/>
@@ -572,7 +570,16 @@
           <w:sz w:val="24"/>
           <w:szCs w:val="24"/>
         </w:rPr>
-        <w:t>NOMOR : .................................</w:t>
+        <w:t xml:space="preserve">NOMOR : </w:t>
+      </w:r>
+      <w:r>
+        <w:rPr>
+          <w:rFonts w:ascii="Arial" w:eastAsia="Times New Roman" w:hAnsi="Arial" w:cs="Arial"/>
+          <w:b/>
+          <w:sz w:val="24"/>
+          <w:szCs w:val="24"/>
+        </w:rPr>
+        <w:t>..................................</w:t>
       </w:r>
     </w:p>
     <w:p>
@@ -2001,27 +2008,7 @@
           <w:szCs w:val="24"/>
           <w:lang w:val="en-US"/>
         </w:rPr>
-        <w:t xml:space="preserve"> </w:t>
-      </w:r>
-      <w:proofErr w:type="spellStart"/>
-      <w:r>
-        <w:rPr>
-          <w:rFonts w:ascii="Arial" w:eastAsia="Times New Roman" w:hAnsi="Arial" w:cs="Arial"/>
-          <w:sz w:val="24"/>
-          <w:szCs w:val="24"/>
-          <w:lang w:val="en-US"/>
-        </w:rPr>
-        <w:t>dan</w:t>
-      </w:r>
-      <w:proofErr w:type="spellEnd"/>
-      <w:r>
-        <w:rPr>
-          <w:rFonts w:ascii="Arial" w:eastAsia="Times New Roman" w:hAnsi="Arial" w:cs="Arial"/>
-          <w:sz w:val="24"/>
-          <w:szCs w:val="24"/>
-          <w:lang w:val="en-US"/>
-        </w:rPr>
-        <w:t xml:space="preserve"> </w:t>
+        <w:t xml:space="preserve"> dan </w:t>
       </w:r>
       <w:proofErr w:type="spellStart"/>
       <w:r>
@@ -2254,27 +2241,7 @@
           <w:szCs w:val="24"/>
           <w:lang w:val="en-US"/>
         </w:rPr>
-        <w:t xml:space="preserve">, </w:t>
-      </w:r>
-      <w:proofErr w:type="spellStart"/>
-      <w:r>
-        <w:rPr>
-          <w:rFonts w:ascii="Arial" w:eastAsia="Times New Roman" w:hAnsi="Arial" w:cs="Arial"/>
-          <w:sz w:val="24"/>
-          <w:szCs w:val="24"/>
-          <w:lang w:val="en-US"/>
-        </w:rPr>
-        <w:t>dan</w:t>
-      </w:r>
-      <w:proofErr w:type="spellEnd"/>
-      <w:r>
-        <w:rPr>
-          <w:rFonts w:ascii="Arial" w:eastAsia="Times New Roman" w:hAnsi="Arial" w:cs="Arial"/>
-          <w:sz w:val="24"/>
-          <w:szCs w:val="24"/>
-          <w:lang w:val="en-US"/>
-        </w:rPr>
-        <w:t xml:space="preserve"> </w:t>
+        <w:t xml:space="preserve">, dan </w:t>
       </w:r>
       <w:r>
         <w:rPr>
@@ -2455,7 +2422,7 @@
           <w:szCs w:val="24"/>
           <w:lang w:val="en-US"/>
         </w:rPr>
-        <w:t xml:space="preserve"> </w:t>
+        <w:t xml:space="preserve"> Merdeka </w:t>
       </w:r>
       <w:proofErr w:type="spellStart"/>
       <w:r>
@@ -2465,7 +2432,7 @@
           <w:szCs w:val="24"/>
           <w:lang w:val="en-US"/>
         </w:rPr>
-        <w:t>Merdeka</w:t>
+        <w:t>Belajar</w:t>
       </w:r>
       <w:proofErr w:type="spellEnd"/>
       <w:r>
@@ -2475,7 +2442,7 @@
           <w:szCs w:val="24"/>
           <w:lang w:val="en-US"/>
         </w:rPr>
-        <w:t xml:space="preserve"> </w:t>
+        <w:t xml:space="preserve"> – </w:t>
       </w:r>
       <w:proofErr w:type="spellStart"/>
       <w:r>
@@ -2485,7 +2452,7 @@
           <w:szCs w:val="24"/>
           <w:lang w:val="en-US"/>
         </w:rPr>
-        <w:t>Belajar</w:t>
+        <w:t>Kampus</w:t>
       </w:r>
       <w:proofErr w:type="spellEnd"/>
       <w:r>
@@ -2495,47 +2462,7 @@
           <w:szCs w:val="24"/>
           <w:lang w:val="en-US"/>
         </w:rPr>
-        <w:t xml:space="preserve"> – </w:t>
-      </w:r>
-      <w:proofErr w:type="spellStart"/>
-      <w:r>
-        <w:rPr>
-          <w:rFonts w:ascii="Arial" w:eastAsia="Times New Roman" w:hAnsi="Arial" w:cs="Arial"/>
-          <w:sz w:val="24"/>
-          <w:szCs w:val="24"/>
-          <w:lang w:val="en-US"/>
-        </w:rPr>
-        <w:t>Kampus</w:t>
-      </w:r>
-      <w:proofErr w:type="spellEnd"/>
-      <w:r>
-        <w:rPr>
-          <w:rFonts w:ascii="Arial" w:eastAsia="Times New Roman" w:hAnsi="Arial" w:cs="Arial"/>
-          <w:sz w:val="24"/>
-          <w:szCs w:val="24"/>
-          <w:lang w:val="en-US"/>
-        </w:rPr>
-        <w:t xml:space="preserve"> </w:t>
-      </w:r>
-      <w:proofErr w:type="spellStart"/>
-      <w:r>
-        <w:rPr>
-          <w:rFonts w:ascii="Arial" w:eastAsia="Times New Roman" w:hAnsi="Arial" w:cs="Arial"/>
-          <w:sz w:val="24"/>
-          <w:szCs w:val="24"/>
-          <w:lang w:val="en-US"/>
-        </w:rPr>
-        <w:t>Merdeka</w:t>
-      </w:r>
-      <w:proofErr w:type="spellEnd"/>
-      <w:r>
-        <w:rPr>
-          <w:rFonts w:ascii="Arial" w:eastAsia="Times New Roman" w:hAnsi="Arial" w:cs="Arial"/>
-          <w:sz w:val="24"/>
-          <w:szCs w:val="24"/>
-          <w:lang w:val="en-US"/>
-        </w:rPr>
-        <w:t>;</w:t>
+        <w:t xml:space="preserve"> Merdeka;</w:t>
       </w:r>
     </w:p>
     <w:p>
@@ -3059,6 +2986,26 @@
           <w:szCs w:val="24"/>
           <w:lang w:val="en-US"/>
         </w:rPr>
+        <w:t xml:space="preserve"> dan </w:t>
+      </w:r>
+      <w:proofErr w:type="spellStart"/>
+      <w:r>
+        <w:rPr>
+          <w:rFonts w:ascii="Arial" w:eastAsia="Times New Roman" w:hAnsi="Arial" w:cs="Arial"/>
+          <w:sz w:val="24"/>
+          <w:szCs w:val="24"/>
+          <w:lang w:val="en-US"/>
+        </w:rPr>
+        <w:t>komunikasi</w:t>
+      </w:r>
+      <w:proofErr w:type="spellEnd"/>
+      <w:r>
+        <w:rPr>
+          <w:rFonts w:ascii="Arial" w:eastAsia="Times New Roman" w:hAnsi="Arial" w:cs="Arial"/>
+          <w:sz w:val="24"/>
+          <w:szCs w:val="24"/>
+          <w:lang w:val="en-US"/>
+        </w:rPr>
         <w:t xml:space="preserve"> </w:t>
       </w:r>
       <w:proofErr w:type="spellStart"/>
@@ -3069,7 +3016,7 @@
           <w:szCs w:val="24"/>
           <w:lang w:val="en-US"/>
         </w:rPr>
-        <w:t>dan</w:t>
+        <w:t>selama</w:t>
       </w:r>
       <w:proofErr w:type="spellEnd"/>
       <w:r>
@@ -3079,6 +3026,14 @@
           <w:szCs w:val="24"/>
           <w:lang w:val="en-US"/>
         </w:rPr>
+        <w:t xml:space="preserve"> Nota</w:t>
+      </w:r>
+      <w:r>
+        <w:rPr>
+          <w:rFonts w:ascii="Arial" w:eastAsia="Times New Roman" w:hAnsi="Arial" w:cs="Arial"/>
+          <w:sz w:val="24"/>
+          <w:szCs w:val="24"/>
+        </w:rPr>
         <w:t xml:space="preserve"> </w:t>
       </w:r>
       <w:proofErr w:type="spellStart"/>
@@ -3089,7 +3044,7 @@
           <w:szCs w:val="24"/>
           <w:lang w:val="en-US"/>
         </w:rPr>
-        <w:t>komunikasi</w:t>
+        <w:t>Kesepahaman</w:t>
       </w:r>
       <w:proofErr w:type="spellEnd"/>
       <w:r>
@@ -3097,7 +3052,6 @@
           <w:rFonts w:ascii="Arial" w:eastAsia="Times New Roman" w:hAnsi="Arial" w:cs="Arial"/>
           <w:sz w:val="24"/>
           <w:szCs w:val="24"/>
-          <w:lang w:val="en-US"/>
         </w:rPr>
         <w:t xml:space="preserve"> </w:t>
       </w:r>
@@ -3109,7 +3063,7 @@
           <w:szCs w:val="24"/>
           <w:lang w:val="en-US"/>
         </w:rPr>
-        <w:t>selama</w:t>
+        <w:t>ini</w:t>
       </w:r>
       <w:proofErr w:type="spellEnd"/>
       <w:r>
@@ -3119,14 +3073,6 @@
           <w:szCs w:val="24"/>
           <w:lang w:val="en-US"/>
         </w:rPr>
-        <w:t xml:space="preserve"> Nota</w:t>
-      </w:r>
-      <w:r>
-        <w:rPr>
-          <w:rFonts w:ascii="Arial" w:eastAsia="Times New Roman" w:hAnsi="Arial" w:cs="Arial"/>
-          <w:sz w:val="24"/>
-          <w:szCs w:val="24"/>
-        </w:rPr>
         <w:t xml:space="preserve"> </w:t>
       </w:r>
       <w:proofErr w:type="spellStart"/>
@@ -3137,7 +3083,7 @@
           <w:szCs w:val="24"/>
           <w:lang w:val="en-US"/>
         </w:rPr>
-        <w:t>Kesepahaman</w:t>
+        <w:t>berlangsung</w:t>
       </w:r>
       <w:proofErr w:type="spellEnd"/>
       <w:r>
@@ -3145,6 +3091,27 @@
           <w:rFonts w:ascii="Arial" w:eastAsia="Times New Roman" w:hAnsi="Arial" w:cs="Arial"/>
           <w:sz w:val="24"/>
           <w:szCs w:val="24"/>
+          <w:lang w:val="en-US"/>
+        </w:rPr>
+        <w:t xml:space="preserve">, </w:t>
+      </w:r>
+      <w:proofErr w:type="spellStart"/>
+      <w:r>
+        <w:rPr>
+          <w:rFonts w:ascii="Arial" w:eastAsia="Times New Roman" w:hAnsi="Arial" w:cs="Arial"/>
+          <w:sz w:val="24"/>
+          <w:szCs w:val="24"/>
+          <w:lang w:val="en-US"/>
+        </w:rPr>
+        <w:t>dilakukan</w:t>
+      </w:r>
+      <w:proofErr w:type="spellEnd"/>
+      <w:r>
+        <w:rPr>
+          <w:rFonts w:ascii="Arial" w:eastAsia="Times New Roman" w:hAnsi="Arial" w:cs="Arial"/>
+          <w:sz w:val="24"/>
+          <w:szCs w:val="24"/>
+          <w:lang w:val="en-US"/>
         </w:rPr>
         <w:t xml:space="preserve"> </w:t>
       </w:r>
@@ -3156,7 +3123,7 @@
           <w:szCs w:val="24"/>
           <w:lang w:val="en-US"/>
         </w:rPr>
-        <w:t>ini</w:t>
+        <w:t>secara</w:t>
       </w:r>
       <w:proofErr w:type="spellEnd"/>
       <w:r>
@@ -3176,7 +3143,7 @@
           <w:szCs w:val="24"/>
           <w:lang w:val="en-US"/>
         </w:rPr>
-        <w:t>berlangsung</w:t>
+        <w:t>tertulis</w:t>
       </w:r>
       <w:proofErr w:type="spellEnd"/>
       <w:r>
@@ -3196,6 +3163,26 @@
           <w:szCs w:val="24"/>
           <w:lang w:val="en-US"/>
         </w:rPr>
+        <w:t>dapat</w:t>
+      </w:r>
+      <w:proofErr w:type="spellEnd"/>
+      <w:r>
+        <w:rPr>
+          <w:rFonts w:ascii="Arial" w:eastAsia="Times New Roman" w:hAnsi="Arial" w:cs="Arial"/>
+          <w:sz w:val="24"/>
+          <w:szCs w:val="24"/>
+          <w:lang w:val="en-US"/>
+        </w:rPr>
+        <w:t xml:space="preserve"> </w:t>
+      </w:r>
+      <w:proofErr w:type="spellStart"/>
+      <w:r>
+        <w:rPr>
+          <w:rFonts w:ascii="Arial" w:eastAsia="Times New Roman" w:hAnsi="Arial" w:cs="Arial"/>
+          <w:sz w:val="24"/>
+          <w:szCs w:val="24"/>
+          <w:lang w:val="en-US"/>
+        </w:rPr>
         <w:t>dilakukan</w:t>
       </w:r>
       <w:proofErr w:type="spellEnd"/>
@@ -3216,7 +3203,7 @@
           <w:szCs w:val="24"/>
           <w:lang w:val="en-US"/>
         </w:rPr>
-        <w:t>secara</w:t>
+        <w:t>melalui</w:t>
       </w:r>
       <w:proofErr w:type="spellEnd"/>
       <w:r>
@@ -3236,7 +3223,7 @@
           <w:szCs w:val="24"/>
           <w:lang w:val="en-US"/>
         </w:rPr>
-        <w:t>tertulis</w:t>
+        <w:t>faksimile</w:t>
       </w:r>
       <w:proofErr w:type="spellEnd"/>
       <w:r>
@@ -3246,107 +3233,7 @@
           <w:szCs w:val="24"/>
           <w:lang w:val="en-US"/>
         </w:rPr>
-        <w:t xml:space="preserve">, </w:t>
-      </w:r>
-      <w:proofErr w:type="spellStart"/>
-      <w:r>
-        <w:rPr>
-          <w:rFonts w:ascii="Arial" w:eastAsia="Times New Roman" w:hAnsi="Arial" w:cs="Arial"/>
-          <w:sz w:val="24"/>
-          <w:szCs w:val="24"/>
-          <w:lang w:val="en-US"/>
-        </w:rPr>
-        <w:t>dapat</w:t>
-      </w:r>
-      <w:proofErr w:type="spellEnd"/>
-      <w:r>
-        <w:rPr>
-          <w:rFonts w:ascii="Arial" w:eastAsia="Times New Roman" w:hAnsi="Arial" w:cs="Arial"/>
-          <w:sz w:val="24"/>
-          <w:szCs w:val="24"/>
-          <w:lang w:val="en-US"/>
-        </w:rPr>
-        <w:t xml:space="preserve"> </w:t>
-      </w:r>
-      <w:proofErr w:type="spellStart"/>
-      <w:r>
-        <w:rPr>
-          <w:rFonts w:ascii="Arial" w:eastAsia="Times New Roman" w:hAnsi="Arial" w:cs="Arial"/>
-          <w:sz w:val="24"/>
-          <w:szCs w:val="24"/>
-          <w:lang w:val="en-US"/>
-        </w:rPr>
-        <w:t>dilakukan</w:t>
-      </w:r>
-      <w:proofErr w:type="spellEnd"/>
-      <w:r>
-        <w:rPr>
-          <w:rFonts w:ascii="Arial" w:eastAsia="Times New Roman" w:hAnsi="Arial" w:cs="Arial"/>
-          <w:sz w:val="24"/>
-          <w:szCs w:val="24"/>
-          <w:lang w:val="en-US"/>
-        </w:rPr>
-        <w:t xml:space="preserve"> </w:t>
-      </w:r>
-      <w:proofErr w:type="spellStart"/>
-      <w:r>
-        <w:rPr>
-          <w:rFonts w:ascii="Arial" w:eastAsia="Times New Roman" w:hAnsi="Arial" w:cs="Arial"/>
-          <w:sz w:val="24"/>
-          <w:szCs w:val="24"/>
-          <w:lang w:val="en-US"/>
-        </w:rPr>
-        <w:t>melalui</w:t>
-      </w:r>
-      <w:proofErr w:type="spellEnd"/>
-      <w:r>
-        <w:rPr>
-          <w:rFonts w:ascii="Arial" w:eastAsia="Times New Roman" w:hAnsi="Arial" w:cs="Arial"/>
-          <w:sz w:val="24"/>
-          <w:szCs w:val="24"/>
-          <w:lang w:val="en-US"/>
-        </w:rPr>
-        <w:t xml:space="preserve"> </w:t>
-      </w:r>
-      <w:proofErr w:type="spellStart"/>
-      <w:r>
-        <w:rPr>
-          <w:rFonts w:ascii="Arial" w:eastAsia="Times New Roman" w:hAnsi="Arial" w:cs="Arial"/>
-          <w:sz w:val="24"/>
-          <w:szCs w:val="24"/>
-          <w:lang w:val="en-US"/>
-        </w:rPr>
-        <w:t>faksimile</w:t>
-      </w:r>
-      <w:proofErr w:type="spellEnd"/>
-      <w:r>
-        <w:rPr>
-          <w:rFonts w:ascii="Arial" w:eastAsia="Times New Roman" w:hAnsi="Arial" w:cs="Arial"/>
-          <w:sz w:val="24"/>
-          <w:szCs w:val="24"/>
-          <w:lang w:val="en-US"/>
-        </w:rPr>
-        <w:t xml:space="preserve">, email, </w:t>
-      </w:r>
-      <w:proofErr w:type="spellStart"/>
-      <w:r>
-        <w:rPr>
-          <w:rFonts w:ascii="Arial" w:eastAsia="Times New Roman" w:hAnsi="Arial" w:cs="Arial"/>
-          <w:sz w:val="24"/>
-          <w:szCs w:val="24"/>
-          <w:lang w:val="en-US"/>
-        </w:rPr>
-        <w:t>pos</w:t>
-      </w:r>
-      <w:proofErr w:type="spellEnd"/>
-      <w:r>
-        <w:rPr>
-          <w:rFonts w:ascii="Arial" w:eastAsia="Times New Roman" w:hAnsi="Arial" w:cs="Arial"/>
-          <w:sz w:val="24"/>
-          <w:szCs w:val="24"/>
-          <w:lang w:val="en-US"/>
-        </w:rPr>
-        <w:t xml:space="preserve"> </w:t>
+        <w:t xml:space="preserve">, email, pos </w:t>
       </w:r>
       <w:proofErr w:type="spellStart"/>
       <w:r>
@@ -3524,27 +3411,7 @@
           <w:szCs w:val="24"/>
           <w:lang w:val="en-US"/>
         </w:rPr>
-        <w:t xml:space="preserve">  </w:t>
-      </w:r>
-      <w:proofErr w:type="spellStart"/>
-      <w:r>
-        <w:rPr>
-          <w:rFonts w:ascii="Arial" w:eastAsia="Times New Roman" w:hAnsi="Arial" w:cs="Arial"/>
-          <w:sz w:val="24"/>
-          <w:szCs w:val="24"/>
-          <w:lang w:val="en-US"/>
-        </w:rPr>
-        <w:t>dan</w:t>
-      </w:r>
-      <w:proofErr w:type="spellEnd"/>
-      <w:r>
-        <w:rPr>
-          <w:rFonts w:ascii="Arial" w:eastAsia="Times New Roman" w:hAnsi="Arial" w:cs="Arial"/>
-          <w:sz w:val="24"/>
-          <w:szCs w:val="24"/>
-          <w:lang w:val="en-US"/>
-        </w:rPr>
-        <w:t xml:space="preserve">  </w:t>
+        <w:t xml:space="preserve">  dan  </w:t>
       </w:r>
       <w:proofErr w:type="spellStart"/>
       <w:r>
@@ -3636,7 +3503,6 @@
           <w:lang w:val="en-US"/>
         </w:rPr>
       </w:pPr>
-      <w:proofErr w:type="gramStart"/>
       <w:r>
         <w:rPr>
           <w:rFonts w:ascii="Arial" w:eastAsia="Times New Roman" w:hAnsi="Arial" w:cs="Arial"/>
@@ -3647,7 +3513,6 @@
         </w:rPr>
         <w:t>PIHAK  KESATU</w:t>
       </w:r>
-      <w:proofErr w:type="gramEnd"/>
     </w:p>
     <w:tbl>
       <w:tblPr>
@@ -3734,7 +3599,6 @@
                 <w:szCs w:val="24"/>
               </w:rPr>
             </w:pPr>
-            <w:proofErr w:type="spellStart"/>
             <w:r>
               <w:rPr>
                 <w:rFonts w:ascii="Arial" w:eastAsia="Times New Roman" w:hAnsi="Arial" w:cs="Arial"/>
@@ -3742,17 +3606,7 @@
                 <w:szCs w:val="24"/>
                 <w:lang w:val="en-US"/>
               </w:rPr>
-              <w:t>Wakil</w:t>
-            </w:r>
-            <w:proofErr w:type="spellEnd"/>
-            <w:r>
-              <w:rPr>
-                <w:rFonts w:ascii="Arial" w:eastAsia="Times New Roman" w:hAnsi="Arial" w:cs="Arial"/>
-                <w:sz w:val="24"/>
-                <w:szCs w:val="24"/>
-                <w:lang w:val="en-US"/>
-              </w:rPr>
-              <w:t xml:space="preserve"> </w:t>
+              <w:t xml:space="preserve">Wakil </w:t>
             </w:r>
             <w:proofErr w:type="spellStart"/>
             <w:r>
@@ -3932,27 +3786,7 @@
                 <w:szCs w:val="24"/>
                 <w:lang w:val="en-US"/>
               </w:rPr>
-              <w:t xml:space="preserve"> </w:t>
-            </w:r>
-            <w:proofErr w:type="spellStart"/>
-            <w:r>
-              <w:rPr>
-                <w:rFonts w:ascii="Arial" w:eastAsia="Times New Roman" w:hAnsi="Arial" w:cs="Arial"/>
-                <w:sz w:val="24"/>
-                <w:szCs w:val="24"/>
-                <w:lang w:val="en-US"/>
-              </w:rPr>
-              <w:t>Jebres</w:t>
-            </w:r>
-            <w:proofErr w:type="spellEnd"/>
-            <w:r>
-              <w:rPr>
-                <w:rFonts w:ascii="Arial" w:eastAsia="Times New Roman" w:hAnsi="Arial" w:cs="Arial"/>
-                <w:sz w:val="24"/>
-                <w:szCs w:val="24"/>
-                <w:lang w:val="en-US"/>
-              </w:rPr>
-              <w:t xml:space="preserve"> Surakarta 57126</w:t>
+              <w:t xml:space="preserve"> Jebres Surakarta 57126</w:t>
             </w:r>
           </w:p>
         </w:tc>
@@ -5435,8 +5269,8 @@
 </file>
 
 <file path=word/numbering.xml><?xml version="1.0" encoding="utf-8"?>
-<w:numbering xmlns:wpc="http://schemas.microsoft.com/office/word/2010/wordprocessingCanvas" xmlns:mc="http://schemas.openxmlformats.org/markup-compatibility/2006" xmlns:o="urn:schemas-microsoft-com:office:office" xmlns:r="http://schemas.openxmlformats.org/officeDocument/2006/relationships" xmlns:m="http://schemas.openxmlformats.org/officeDocument/2006/math" xmlns:v="urn:schemas-microsoft-com:vml" xmlns:wp14="http://schemas.microsoft.com/office/word/2010/wordprocessingDrawing" xmlns:wp="http://schemas.openxmlformats.org/drawingml/2006/wordprocessingDrawing" xmlns:w10="urn:schemas-microsoft-com:office:word" xmlns:w="http://schemas.openxmlformats.org/wordprocessingml/2006/main" xmlns:w14="http://schemas.microsoft.com/office/word/2010/wordml" xmlns:w15="http://schemas.microsoft.com/office/word/2012/wordml" xmlns:wpg="http://schemas.microsoft.com/office/word/2010/wordprocessingGroup" xmlns:wpi="http://schemas.microsoft.com/office/word/2010/wordprocessingInk" xmlns:wne="http://schemas.microsoft.com/office/word/2006/wordml" xmlns:wps="http://schemas.microsoft.com/office/word/2010/wordprocessingShape" mc:Ignorable="w14 w15 wp14">
-  <w:abstractNum w:abstractNumId="0">
+<w:numbering xmlns:wpc="http://schemas.microsoft.com/office/word/2010/wordprocessingCanvas" xmlns:cx="http://schemas.microsoft.com/office/drawing/2014/chartex" xmlns:cx1="http://schemas.microsoft.com/office/drawing/2015/9/8/chartex" xmlns:cx2="http://schemas.microsoft.com/office/drawing/2015/10/21/chartex" xmlns:cx3="http://schemas.microsoft.com/office/drawing/2016/5/9/chartex" xmlns:cx4="http://schemas.microsoft.com/office/drawing/2016/5/10/chartex" xmlns:cx5="http://schemas.microsoft.com/office/drawing/2016/5/11/chartex" xmlns:cx6="http://schemas.microsoft.com/office/drawing/2016/5/12/chartex" xmlns:cx7="http://schemas.microsoft.com/office/drawing/2016/5/13/chartex" xmlns:cx8="http://schemas.microsoft.com/office/drawing/2016/5/14/chartex" xmlns:mc="http://schemas.openxmlformats.org/markup-compatibility/2006" xmlns:aink="http://schemas.microsoft.com/office/drawing/2016/ink" xmlns:am3d="http://schemas.microsoft.com/office/drawing/2017/model3d" xmlns:o="urn:schemas-microsoft-com:office:office" xmlns:oel="http://schemas.microsoft.com/office/2019/extlst" xmlns:r="http://schemas.openxmlformats.org/officeDocument/2006/relationships" xmlns:m="http://schemas.openxmlformats.org/officeDocument/2006/math" xmlns:v="urn:schemas-microsoft-com:vml" xmlns:wp14="http://schemas.microsoft.com/office/word/2010/wordprocessingDrawing" xmlns:wp="http://schemas.openxmlformats.org/drawingml/2006/wordprocessingDrawing" xmlns:w10="urn:schemas-microsoft-com:office:word" xmlns:w="http://schemas.openxmlformats.org/wordprocessingml/2006/main" xmlns:w14="http://schemas.microsoft.com/office/word/2010/wordml" xmlns:w15="http://schemas.microsoft.com/office/word/2012/wordml" xmlns:w16cex="http://schemas.microsoft.com/office/word/2018/wordml/cex" xmlns:w16cid="http://schemas.microsoft.com/office/word/2016/wordml/cid" xmlns:w16="http://schemas.microsoft.com/office/word/2018/wordml" xmlns:w16du="http://schemas.microsoft.com/office/word/2023/wordml/word16du" xmlns:w16sdtdh="http://schemas.microsoft.com/office/word/2020/wordml/sdtdatahash" xmlns:w16se="http://schemas.microsoft.com/office/word/2015/wordml/symex" xmlns:wpg="http://schemas.microsoft.com/office/word/2010/wordprocessingGroup" xmlns:wpi="http://schemas.microsoft.com/office/word/2010/wordprocessingInk" xmlns:wne="http://schemas.microsoft.com/office/word/2006/wordml" xmlns:wps="http://schemas.microsoft.com/office/word/2010/wordprocessingShape" mc:Ignorable="w14 w15 w16se w16cid w16 w16cex w16sdtdh w16du wp14">
+  <w:abstractNum w:abstractNumId="0" w15:restartNumberingAfterBreak="0">
     <w:nsid w:val="0B68452A"/>
     <w:multiLevelType w:val="hybridMultilevel"/>
     <w:tmpl w:val="CC36F06E"/>
@@ -5525,7 +5359,7 @@
       </w:pPr>
     </w:lvl>
   </w:abstractNum>
-  <w:abstractNum w:abstractNumId="1">
+  <w:abstractNum w:abstractNumId="1" w15:restartNumberingAfterBreak="0">
     <w:nsid w:val="1BA54627"/>
     <w:multiLevelType w:val="hybridMultilevel"/>
     <w:tmpl w:val="290E4F10"/>
@@ -5617,7 +5451,7 @@
       </w:pPr>
     </w:lvl>
   </w:abstractNum>
-  <w:abstractNum w:abstractNumId="2">
+  <w:abstractNum w:abstractNumId="2" w15:restartNumberingAfterBreak="0">
     <w:nsid w:val="21F600B1"/>
     <w:multiLevelType w:val="hybridMultilevel"/>
     <w:tmpl w:val="895E6B72"/>
@@ -5706,7 +5540,7 @@
       </w:pPr>
     </w:lvl>
   </w:abstractNum>
-  <w:abstractNum w:abstractNumId="3">
+  <w:abstractNum w:abstractNumId="3" w15:restartNumberingAfterBreak="0">
     <w:nsid w:val="22A4183D"/>
     <w:multiLevelType w:val="hybridMultilevel"/>
     <w:tmpl w:val="C9741CB8"/>
@@ -5795,7 +5629,7 @@
       </w:pPr>
     </w:lvl>
   </w:abstractNum>
-  <w:abstractNum w:abstractNumId="4">
+  <w:abstractNum w:abstractNumId="4" w15:restartNumberingAfterBreak="0">
     <w:nsid w:val="22C94473"/>
     <w:multiLevelType w:val="hybridMultilevel"/>
     <w:tmpl w:val="5E9E6AE4"/>
@@ -5887,7 +5721,7 @@
       </w:pPr>
     </w:lvl>
   </w:abstractNum>
-  <w:abstractNum w:abstractNumId="5">
+  <w:abstractNum w:abstractNumId="5" w15:restartNumberingAfterBreak="0">
     <w:nsid w:val="23443376"/>
     <w:multiLevelType w:val="hybridMultilevel"/>
     <w:tmpl w:val="406E37D8"/>
@@ -5976,7 +5810,7 @@
       </w:pPr>
     </w:lvl>
   </w:abstractNum>
-  <w:abstractNum w:abstractNumId="6">
+  <w:abstractNum w:abstractNumId="6" w15:restartNumberingAfterBreak="0">
     <w:nsid w:val="319733E6"/>
     <w:multiLevelType w:val="hybridMultilevel"/>
     <w:tmpl w:val="77B4AEF6"/>
@@ -6062,7 +5896,7 @@
       </w:pPr>
     </w:lvl>
   </w:abstractNum>
-  <w:abstractNum w:abstractNumId="7">
+  <w:abstractNum w:abstractNumId="7" w15:restartNumberingAfterBreak="0">
     <w:nsid w:val="3B102730"/>
     <w:multiLevelType w:val="hybridMultilevel"/>
     <w:tmpl w:val="33B6369C"/>
@@ -6148,7 +5982,7 @@
       </w:pPr>
     </w:lvl>
   </w:abstractNum>
-  <w:abstractNum w:abstractNumId="8">
+  <w:abstractNum w:abstractNumId="8" w15:restartNumberingAfterBreak="0">
     <w:nsid w:val="3DB20344"/>
     <w:multiLevelType w:val="hybridMultilevel"/>
     <w:tmpl w:val="A1F23C2C"/>
@@ -6260,7 +6094,7 @@
       </w:rPr>
     </w:lvl>
   </w:abstractNum>
-  <w:abstractNum w:abstractNumId="9">
+  <w:abstractNum w:abstractNumId="9" w15:restartNumberingAfterBreak="0">
     <w:nsid w:val="436367E0"/>
     <w:multiLevelType w:val="hybridMultilevel"/>
     <w:tmpl w:val="6E3424A2"/>
@@ -6352,7 +6186,7 @@
       </w:pPr>
     </w:lvl>
   </w:abstractNum>
-  <w:abstractNum w:abstractNumId="10">
+  <w:abstractNum w:abstractNumId="10" w15:restartNumberingAfterBreak="0">
     <w:nsid w:val="43EA22FC"/>
     <w:multiLevelType w:val="hybridMultilevel"/>
     <w:tmpl w:val="8B024A74"/>
@@ -6441,7 +6275,7 @@
       </w:pPr>
     </w:lvl>
   </w:abstractNum>
-  <w:abstractNum w:abstractNumId="11">
+  <w:abstractNum w:abstractNumId="11" w15:restartNumberingAfterBreak="0">
     <w:nsid w:val="4F455D8A"/>
     <w:multiLevelType w:val="hybridMultilevel"/>
     <w:tmpl w:val="83E682FA"/>
@@ -6530,7 +6364,7 @@
       </w:pPr>
     </w:lvl>
   </w:abstractNum>
-  <w:abstractNum w:abstractNumId="12">
+  <w:abstractNum w:abstractNumId="12" w15:restartNumberingAfterBreak="0">
     <w:nsid w:val="6AE658A5"/>
     <w:multiLevelType w:val="hybridMultilevel"/>
     <w:tmpl w:val="A2F04516"/>
@@ -6620,7 +6454,7 @@
       </w:pPr>
     </w:lvl>
   </w:abstractNum>
-  <w:abstractNum w:abstractNumId="13">
+  <w:abstractNum w:abstractNumId="13" w15:restartNumberingAfterBreak="0">
     <w:nsid w:val="72822405"/>
     <w:multiLevelType w:val="hybridMultilevel"/>
     <w:tmpl w:val="FE244324"/>
@@ -6709,7 +6543,7 @@
       </w:pPr>
     </w:lvl>
   </w:abstractNum>
-  <w:abstractNum w:abstractNumId="14">
+  <w:abstractNum w:abstractNumId="14" w15:restartNumberingAfterBreak="0">
     <w:nsid w:val="793C44D8"/>
     <w:multiLevelType w:val="hybridMultilevel"/>
     <w:tmpl w:val="9E6E8618"/>
@@ -6801,7 +6635,7 @@
       </w:pPr>
     </w:lvl>
   </w:abstractNum>
-  <w:abstractNum w:abstractNumId="15">
+  <w:abstractNum w:abstractNumId="15" w15:restartNumberingAfterBreak="0">
     <w:nsid w:val="79550032"/>
     <w:multiLevelType w:val="hybridMultilevel"/>
     <w:tmpl w:val="5EE848A4"/>
@@ -6893,7 +6727,7 @@
       </w:pPr>
     </w:lvl>
   </w:abstractNum>
-  <w:abstractNum w:abstractNumId="16">
+  <w:abstractNum w:abstractNumId="16" w15:restartNumberingAfterBreak="0">
     <w:nsid w:val="7F117901"/>
     <w:multiLevelType w:val="hybridMultilevel"/>
     <w:tmpl w:val="DD6E541E"/>
@@ -6982,62 +6816,62 @@
       </w:pPr>
     </w:lvl>
   </w:abstractNum>
-  <w:num w:numId="1">
+  <w:num w:numId="1" w16cid:durableId="158884595">
     <w:abstractNumId w:val="12"/>
   </w:num>
-  <w:num w:numId="2">
+  <w:num w:numId="2" w16cid:durableId="760487131">
     <w:abstractNumId w:val="8"/>
   </w:num>
-  <w:num w:numId="3">
+  <w:num w:numId="3" w16cid:durableId="1211384508">
     <w:abstractNumId w:val="0"/>
   </w:num>
-  <w:num w:numId="4">
+  <w:num w:numId="4" w16cid:durableId="14968334">
     <w:abstractNumId w:val="6"/>
   </w:num>
-  <w:num w:numId="5">
+  <w:num w:numId="5" w16cid:durableId="1890341346">
     <w:abstractNumId w:val="2"/>
   </w:num>
-  <w:num w:numId="6">
+  <w:num w:numId="6" w16cid:durableId="960455244">
     <w:abstractNumId w:val="16"/>
   </w:num>
-  <w:num w:numId="7">
+  <w:num w:numId="7" w16cid:durableId="627474027">
     <w:abstractNumId w:val="7"/>
   </w:num>
-  <w:num w:numId="8">
+  <w:num w:numId="8" w16cid:durableId="1766266591">
     <w:abstractNumId w:val="11"/>
   </w:num>
-  <w:num w:numId="9">
+  <w:num w:numId="9" w16cid:durableId="1716545496">
     <w:abstractNumId w:val="13"/>
   </w:num>
-  <w:num w:numId="10">
+  <w:num w:numId="10" w16cid:durableId="1339430823">
     <w:abstractNumId w:val="3"/>
   </w:num>
-  <w:num w:numId="11">
+  <w:num w:numId="11" w16cid:durableId="1934318387">
     <w:abstractNumId w:val="10"/>
   </w:num>
-  <w:num w:numId="12">
+  <w:num w:numId="12" w16cid:durableId="2088065412">
     <w:abstractNumId w:val="15"/>
   </w:num>
-  <w:num w:numId="13">
+  <w:num w:numId="13" w16cid:durableId="1657108806">
     <w:abstractNumId w:val="1"/>
   </w:num>
-  <w:num w:numId="14">
+  <w:num w:numId="14" w16cid:durableId="1059354159">
     <w:abstractNumId w:val="5"/>
   </w:num>
-  <w:num w:numId="15">
+  <w:num w:numId="15" w16cid:durableId="2014382233">
     <w:abstractNumId w:val="14"/>
   </w:num>
-  <w:num w:numId="16">
+  <w:num w:numId="16" w16cid:durableId="629946199">
     <w:abstractNumId w:val="4"/>
   </w:num>
-  <w:num w:numId="17">
+  <w:num w:numId="17" w16cid:durableId="2081436496">
     <w:abstractNumId w:val="9"/>
   </w:num>
 </w:numbering>
 </file>
 
 <file path=word/styles.xml><?xml version="1.0" encoding="utf-8"?>
-<w:styles xmlns:mc="http://schemas.openxmlformats.org/markup-compatibility/2006" xmlns:r="http://schemas.openxmlformats.org/officeDocument/2006/relationships" xmlns:w="http://schemas.openxmlformats.org/wordprocessingml/2006/main" xmlns:w14="http://schemas.microsoft.com/office/word/2010/wordml" xmlns:w15="http://schemas.microsoft.com/office/word/2012/wordml" mc:Ignorable="w14 w15">
+<w:styles xmlns:mc="http://schemas.openxmlformats.org/markup-compatibility/2006" xmlns:r="http://schemas.openxmlformats.org/officeDocument/2006/relationships" xmlns:w="http://schemas.openxmlformats.org/wordprocessingml/2006/main" xmlns:w14="http://schemas.microsoft.com/office/word/2010/wordml" xmlns:w15="http://schemas.microsoft.com/office/word/2012/wordml" xmlns:w16cex="http://schemas.microsoft.com/office/word/2018/wordml/cex" xmlns:w16cid="http://schemas.microsoft.com/office/word/2016/wordml/cid" xmlns:w16="http://schemas.microsoft.com/office/word/2018/wordml" xmlns:w16du="http://schemas.microsoft.com/office/word/2023/wordml/word16du" xmlns:w16sdtdh="http://schemas.microsoft.com/office/word/2020/wordml/sdtdatahash" xmlns:w16se="http://schemas.microsoft.com/office/word/2015/wordml/symex" mc:Ignorable="w14 w15 w16se w16cid w16 w16cex w16sdtdh w16du">
   <w:docDefaults>
     <w:rPrDefault>
       <w:rPr>
@@ -7053,7 +6887,7 @@
       </w:pPr>
     </w:pPrDefault>
   </w:docDefaults>
-  <w:latentStyles w:defLockedState="0" w:defUIPriority="99" w:defSemiHidden="0" w:defUnhideWhenUsed="0" w:defQFormat="0" w:count="371">
+  <w:latentStyles w:defLockedState="0" w:defUIPriority="99" w:defSemiHidden="0" w:defUnhideWhenUsed="0" w:defQFormat="0" w:count="376">
     <w:lsdException w:name="Normal" w:uiPriority="0" w:qFormat="1"/>
     <w:lsdException w:name="heading 1" w:uiPriority="9" w:qFormat="1"/>
     <w:lsdException w:name="heading 2" w:semiHidden="1" w:uiPriority="9" w:unhideWhenUsed="1" w:qFormat="1"/>
@@ -7425,6 +7259,11 @@
     <w:lsdException w:name="List Table 5 Dark Accent 6" w:uiPriority="50"/>
     <w:lsdException w:name="List Table 6 Colorful Accent 6" w:uiPriority="51"/>
     <w:lsdException w:name="List Table 7 Colorful Accent 6" w:uiPriority="52"/>
+    <w:lsdException w:name="Mention" w:semiHidden="1" w:unhideWhenUsed="1"/>
+    <w:lsdException w:name="Smart Hyperlink" w:semiHidden="1" w:unhideWhenUsed="1"/>
+    <w:lsdException w:name="Hashtag" w:semiHidden="1" w:unhideWhenUsed="1"/>
+    <w:lsdException w:name="Unresolved Mention" w:semiHidden="1" w:unhideWhenUsed="1"/>
+    <w:lsdException w:name="Smart Link" w:semiHidden="1" w:unhideWhenUsed="1"/>
   </w:latentStyles>
   <w:style w:type="paragraph" w:default="1" w:styleId="Normal">
     <w:name w:val="Normal"/>
@@ -7477,7 +7316,6 @@
       <w:spacing w:after="0" w:line="240" w:lineRule="auto"/>
     </w:pPr>
     <w:tblPr>
-      <w:tblInd w:w="0" w:type="dxa"/>
       <w:tblBorders>
         <w:top w:val="single" w:sz="4" w:space="0" w:color="auto"/>
         <w:left w:val="single" w:sz="4" w:space="0" w:color="auto"/>
@@ -7486,12 +7324,6 @@
         <w:insideH w:val="single" w:sz="4" w:space="0" w:color="auto"/>
         <w:insideV w:val="single" w:sz="4" w:space="0" w:color="auto"/>
       </w:tblBorders>
-      <w:tblCellMar>
-        <w:top w:w="0" w:type="dxa"/>
-        <w:left w:w="108" w:type="dxa"/>
-        <w:bottom w:w="0" w:type="dxa"/>
-        <w:right w:w="108" w:type="dxa"/>
-      </w:tblCellMar>
     </w:tblPr>
   </w:style>
   <w:style w:type="paragraph" w:styleId="BalloonText">

</xml_diff>